<commit_message>
adding files after work
</commit_message>
<xml_diff>
--- a/Physics108_BABYBLUE/5-3-19_notebook.docx
+++ b/Physics108_BABYBLUE/5-3-19_notebook.docx
@@ -127,12 +127,7 @@
         </w:numPr>
       </w:pPr>
       <w:r>
-        <w:t>Took some data and saw linear relat</w:t>
-      </w:r>
-      <w:bookmarkStart w:id="0" w:name="_GoBack"/>
-      <w:bookmarkEnd w:id="0"/>
-      <w:r>
-        <w:t>ionship</w:t>
+        <w:t>Took some data and saw linear relationship</w:t>
       </w:r>
     </w:p>
     <w:p>
@@ -144,7 +139,12 @@
         </w:numPr>
       </w:pPr>
       <w:r>
-        <w:t>Need to be careful of whether or not the devices are in ‘rear’ measuring mode</w:t>
+        <w:t>Need to be careful of whether</w:t>
+      </w:r>
+      <w:bookmarkStart w:id="0" w:name="_GoBack"/>
+      <w:bookmarkEnd w:id="0"/>
+      <w:r>
+        <w:t xml:space="preserve"> or not the devices are in ‘rear’ measuring mode</w:t>
       </w:r>
     </w:p>
     <w:p/>
@@ -202,14 +202,35 @@
         <w:t>Finalize code</w:t>
       </w:r>
     </w:p>
-    <w:p>
-      <w:pPr>
-        <w:pStyle w:val="ListParagraph"/>
-        <w:numPr>
-          <w:ilvl w:val="0"/>
-          <w:numId w:val="3"/>
-        </w:numPr>
-      </w:pPr>
+    <w:p/>
+    <w:p>
+      <w:r>
+        <w:t xml:space="preserve">4 terminal </w:t>
+      </w:r>
+      <w:proofErr w:type="gramStart"/>
+      <w:r>
+        <w:t>measurement</w:t>
+      </w:r>
+      <w:proofErr w:type="gramEnd"/>
+      <w:r>
+        <w:t xml:space="preserve"> did not work </w:t>
+      </w:r>
+      <w:proofErr w:type="spellStart"/>
+      <w:r>
+        <w:t>fo</w:t>
+      </w:r>
+      <w:proofErr w:type="spellEnd"/>
+      <w:r>
+        <w:t xml:space="preserve"> </w:t>
+      </w:r>
+      <w:proofErr w:type="spellStart"/>
+      <w:r>
+        <w:t>rany</w:t>
+      </w:r>
+      <w:proofErr w:type="spellEnd"/>
+      <w:r>
+        <w:t xml:space="preserve"> </w:t>
+      </w:r>
     </w:p>
     <w:sectPr>
       <w:pgSz w:w="12240" w:h="15840"/>
@@ -829,7 +850,6 @@
   <w:style w:type="character" w:default="1" w:styleId="DefaultParagraphFont">
     <w:name w:val="Default Paragraph Font"/>
     <w:uiPriority w:val="1"/>
-    <w:semiHidden/>
     <w:unhideWhenUsed/>
   </w:style>
   <w:style w:type="table" w:default="1" w:styleId="TableNormal">
@@ -1030,7 +1050,6 @@
   <w:style w:type="character" w:default="1" w:styleId="DefaultParagraphFont">
     <w:name w:val="Default Paragraph Font"/>
     <w:uiPriority w:val="1"/>
-    <w:semiHidden/>
     <w:unhideWhenUsed/>
   </w:style>
   <w:style w:type="table" w:default="1" w:styleId="TableNormal">

</xml_diff>